<commit_message>
CN-5: fixed RIP, DMZ
</commit_message>
<xml_diff>
--- a/semester_5/computer_networks/lab_5/cpt_lab5.docx
+++ b/semester_5/computer_networks/lab_5/cpt_lab5.docx
@@ -1292,21 +1292,56 @@
           <w:sz w:val="24"/>
           <w:lang w:val="ru-RU"/>
         </w:rPr>
-        <w:t xml:space="preserve">. Необходимо в каждом маршрутизаторе прописать все адреса всех сетей: </w:t>
-      </w:r>
-      <w:r>
-        <w:rPr>
-          <w:sz w:val="24"/>
-          <w:lang w:val="ru-RU"/>
-        </w:rPr>
-        <w:t xml:space="preserve">10.0.0.0, 20.0.0.0, 30.0.0.0, 192.168.1.0, 192.168.2.0 </w:t>
-      </w:r>
-      <w:r>
-        <w:rPr>
-          <w:sz w:val="24"/>
-          <w:lang w:val="ru-RU"/>
-        </w:rPr>
-        <w:t>и т.д.</w:t>
+        <w:t xml:space="preserve">. Необходимо в каждом маршрутизаторе прописать все адреса </w:t>
+      </w:r>
+      <w:r>
+        <w:rPr>
+          <w:sz w:val="24"/>
+          <w:lang w:val="ru-RU"/>
+        </w:rPr>
+        <w:t xml:space="preserve">тех </w:t>
+      </w:r>
+      <w:r>
+        <w:rPr>
+          <w:sz w:val="24"/>
+          <w:lang w:val="ru-RU"/>
+        </w:rPr>
+        <w:t>сетей</w:t>
+      </w:r>
+      <w:r>
+        <w:rPr>
+          <w:sz w:val="24"/>
+          <w:lang w:val="ru-RU"/>
+        </w:rPr>
+        <w:t>, с которыми он напрямую соединён. Например, для роутера номер 1 мы укажем:</w:t>
+      </w:r>
+      <w:r>
+        <w:rPr>
+          <w:sz w:val="24"/>
+          <w:lang w:val="ru-RU"/>
+        </w:rPr>
+        <w:t xml:space="preserve"> </w:t>
+      </w:r>
+      <w:r>
+        <w:rPr>
+          <w:sz w:val="24"/>
+          <w:lang w:val="ru-RU"/>
+        </w:rPr>
+        <w:t>10.0.0.0, 20.0.0.0, 30.0.0.0, 192.168.2.0</w:t>
+      </w:r>
+      <w:r>
+        <w:rPr>
+          <w:sz w:val="24"/>
+          <w:lang w:val="ru-RU"/>
+        </w:rPr>
+        <w:t>;</w:t>
+      </w:r>
+      <w:r>
+        <w:rPr>
+          <w:sz w:val="24"/>
+          <w:lang w:val="ru-RU"/>
+        </w:rPr>
+        <w:t xml:space="preserve"> для роутера номер 2 мы укажем: 10.0.0.0, 30.0.0.0, 192.168.3.0 и т.д.</w:t>
       </w:r>
     </w:p>
     <w:p>
@@ -1947,6 +1982,40 @@
         </w:rPr>
         <w:t xml:space="preserve"> pop3</w:t>
       </w:r>
+      <w:r>
+        <w:rPr>
+          <w:b/>
+          <w:bCs/>
+          <w:sz w:val="24"/>
+        </w:rPr>
+        <w:br/>
+      </w:r>
+      <w:r>
+        <w:rPr>
+          <w:b/>
+          <w:bCs/>
+          <w:sz w:val="24"/>
+        </w:rPr>
+        <w:t xml:space="preserve">access-list 101 permit </w:t>
+      </w:r>
+      <w:proofErr w:type="spellStart"/>
+      <w:r>
+        <w:rPr>
+          <w:b/>
+          <w:bCs/>
+          <w:sz w:val="24"/>
+        </w:rPr>
+        <w:t>icmp</w:t>
+      </w:r>
+      <w:proofErr w:type="spellEnd"/>
+      <w:r>
+        <w:rPr>
+          <w:b/>
+          <w:bCs/>
+          <w:sz w:val="24"/>
+        </w:rPr>
+        <w:t xml:space="preserve"> 192.168.15.0 0.0.0.255 any echo-reply</w:t>
+      </w:r>
     </w:p>
     <w:p>
       <w:pPr>
@@ -2196,7 +2265,6 @@
           <w:b/>
           <w:bCs/>
           <w:sz w:val="24"/>
-          <w:lang w:val="ru-RU"/>
         </w:rPr>
         <w:br/>
       </w:r>
@@ -2242,7 +2310,6 @@
           <w:b/>
           <w:bCs/>
           <w:sz w:val="24"/>
-          <w:lang w:val="ru-RU"/>
         </w:rPr>
       </w:pPr>
       <w:r>
@@ -2419,7 +2486,6 @@
           <w:b/>
           <w:bCs/>
           <w:sz w:val="24"/>
-          <w:lang w:val="ru-RU"/>
         </w:rPr>
       </w:pPr>
       <w:r>
@@ -2435,7 +2501,6 @@
           <w:b/>
           <w:bCs/>
           <w:sz w:val="24"/>
-          <w:lang w:val="ru-RU"/>
         </w:rPr>
         <w:br/>
       </w:r>
@@ -2537,15 +2602,7 @@
           <w:bCs/>
           <w:sz w:val="24"/>
         </w:rPr>
-        <w:t>interface GigabitEthernet0/</w:t>
-      </w:r>
-      <w:r>
-        <w:rPr>
-          <w:b/>
-          <w:bCs/>
-          <w:sz w:val="24"/>
-        </w:rPr>
-        <w:t>3</w:t>
+        <w:t>interface GigabitEthernet0/3</w:t>
       </w:r>
     </w:p>
     <w:p>
@@ -2571,7 +2628,6 @@
           <w:b/>
           <w:bCs/>
           <w:sz w:val="24"/>
-          <w:lang w:val="ru-RU"/>
         </w:rPr>
         <w:t xml:space="preserve"> </w:t>
       </w:r>
@@ -2588,7 +2644,6 @@
           <w:b/>
           <w:bCs/>
           <w:sz w:val="24"/>
-          <w:lang w:val="ru-RU"/>
         </w:rPr>
         <w:t>-</w:t>
       </w:r>
@@ -2605,7 +2660,114 @@
           <w:b/>
           <w:bCs/>
           <w:sz w:val="24"/>
-          <w:lang w:val="ru-RU"/>
+        </w:rPr>
+        <w:t xml:space="preserve"> 103 </w:t>
+      </w:r>
+      <w:r>
+        <w:rPr>
+          <w:b/>
+          <w:bCs/>
+          <w:sz w:val="24"/>
+        </w:rPr>
+        <w:t>in</w:t>
+      </w:r>
+      <w:r>
+        <w:rPr>
+          <w:b/>
+          <w:bCs/>
+          <w:sz w:val="24"/>
+        </w:rPr>
+        <w:br/>
+      </w:r>
+      <w:r>
+        <w:rPr>
+          <w:b/>
+          <w:bCs/>
+          <w:sz w:val="24"/>
+        </w:rPr>
+        <w:br/>
+      </w:r>
+      <w:r>
+        <w:rPr>
+          <w:b/>
+          <w:bCs/>
+          <w:sz w:val="24"/>
+        </w:rPr>
+        <w:lastRenderedPageBreak/>
+        <w:t>do</w:t>
+      </w:r>
+      <w:r>
+        <w:rPr>
+          <w:b/>
+          <w:bCs/>
+          <w:sz w:val="24"/>
+        </w:rPr>
+        <w:t xml:space="preserve"> </w:t>
+      </w:r>
+      <w:r>
+        <w:rPr>
+          <w:b/>
+          <w:bCs/>
+          <w:sz w:val="24"/>
+        </w:rPr>
+        <w:t>write</w:t>
+      </w:r>
+      <w:r>
+        <w:rPr>
+          <w:sz w:val="24"/>
+        </w:rPr>
+        <w:br/>
+      </w:r>
+      <w:r>
+        <w:rPr>
+          <w:sz w:val="24"/>
+        </w:rPr>
+        <w:br/>
+      </w:r>
+      <w:r>
+        <w:rPr>
+          <w:sz w:val="24"/>
+          <w:lang w:val="ru-RU"/>
+        </w:rPr>
+        <w:t>Где</w:t>
+      </w:r>
+      <w:r>
+        <w:rPr>
+          <w:sz w:val="24"/>
+        </w:rPr>
+        <w:t xml:space="preserve">: </w:t>
+      </w:r>
+      <w:r>
+        <w:rPr>
+          <w:b/>
+          <w:bCs/>
+          <w:sz w:val="24"/>
+          <w:lang w:val="en-US"/>
+        </w:rPr>
+        <w:t>access</w:t>
+      </w:r>
+      <w:r>
+        <w:rPr>
+          <w:b/>
+          <w:bCs/>
+          <w:sz w:val="24"/>
+        </w:rPr>
+        <w:t>-</w:t>
+      </w:r>
+      <w:r>
+        <w:rPr>
+          <w:b/>
+          <w:bCs/>
+          <w:sz w:val="24"/>
+          <w:lang w:val="en-US"/>
+        </w:rPr>
+        <w:t>list</w:t>
+      </w:r>
+      <w:r>
+        <w:rPr>
+          <w:b/>
+          <w:bCs/>
+          <w:sz w:val="24"/>
         </w:rPr>
         <w:t xml:space="preserve"> 10</w:t>
       </w:r>
@@ -2614,33 +2776,343 @@
           <w:b/>
           <w:bCs/>
           <w:sz w:val="24"/>
-          <w:lang w:val="ru-RU"/>
-        </w:rPr>
-        <w:t>3</w:t>
-      </w:r>
-      <w:r>
-        <w:rPr>
-          <w:b/>
-          <w:bCs/>
-          <w:sz w:val="24"/>
-          <w:lang w:val="ru-RU"/>
-        </w:rPr>
-        <w:t xml:space="preserve"> </w:t>
-      </w:r>
-      <w:r>
-        <w:rPr>
-          <w:b/>
-          <w:bCs/>
-          <w:sz w:val="24"/>
-        </w:rPr>
-        <w:t>in</w:t>
-      </w:r>
-      <w:r>
-        <w:rPr>
-          <w:b/>
-          <w:bCs/>
-          <w:sz w:val="24"/>
-          <w:lang w:val="ru-RU"/>
+        </w:rPr>
+        <w:t>1</w:t>
+      </w:r>
+      <w:r>
+        <w:rPr>
+          <w:sz w:val="24"/>
+        </w:rPr>
+        <w:t xml:space="preserve"> – </w:t>
+      </w:r>
+      <w:r>
+        <w:rPr>
+          <w:sz w:val="24"/>
+          <w:lang w:val="ru-RU"/>
+        </w:rPr>
+        <w:t>это</w:t>
+      </w:r>
+      <w:r>
+        <w:rPr>
+          <w:sz w:val="24"/>
+        </w:rPr>
+        <w:t xml:space="preserve"> </w:t>
+      </w:r>
+      <w:r>
+        <w:rPr>
+          <w:sz w:val="24"/>
+          <w:lang w:val="ru-RU"/>
+        </w:rPr>
+        <w:t>список</w:t>
+      </w:r>
+      <w:r>
+        <w:rPr>
+          <w:sz w:val="24"/>
+        </w:rPr>
+        <w:t xml:space="preserve"> </w:t>
+      </w:r>
+      <w:r>
+        <w:rPr>
+          <w:sz w:val="24"/>
+          <w:lang w:val="ru-RU"/>
+        </w:rPr>
+        <w:t>доступа</w:t>
+      </w:r>
+      <w:r>
+        <w:rPr>
+          <w:sz w:val="24"/>
+        </w:rPr>
+        <w:t xml:space="preserve">, </w:t>
+      </w:r>
+      <w:r>
+        <w:rPr>
+          <w:sz w:val="24"/>
+          <w:lang w:val="ru-RU"/>
+        </w:rPr>
+        <w:t>разрешающий</w:t>
+      </w:r>
+      <w:r>
+        <w:rPr>
+          <w:sz w:val="24"/>
+        </w:rPr>
+        <w:t xml:space="preserve">: </w:t>
+      </w:r>
+      <w:r>
+        <w:rPr>
+          <w:sz w:val="24"/>
+          <w:lang w:val="en-US"/>
+        </w:rPr>
+        <w:t>DNS</w:t>
+      </w:r>
+      <w:r>
+        <w:rPr>
+          <w:sz w:val="24"/>
+        </w:rPr>
+        <w:t>-</w:t>
+      </w:r>
+      <w:r>
+        <w:rPr>
+          <w:sz w:val="24"/>
+          <w:lang w:val="ru-RU"/>
+        </w:rPr>
+        <w:t>запросы</w:t>
+      </w:r>
+      <w:r>
+        <w:rPr>
+          <w:sz w:val="24"/>
+        </w:rPr>
+        <w:t xml:space="preserve"> </w:t>
+      </w:r>
+      <w:r>
+        <w:rPr>
+          <w:sz w:val="24"/>
+          <w:lang w:val="ru-RU"/>
+        </w:rPr>
+        <w:t>из</w:t>
+      </w:r>
+      <w:r>
+        <w:rPr>
+          <w:sz w:val="24"/>
+        </w:rPr>
+        <w:t xml:space="preserve"> </w:t>
+      </w:r>
+      <w:r>
+        <w:rPr>
+          <w:sz w:val="24"/>
+          <w:lang w:val="en-US"/>
+        </w:rPr>
+        <w:t>DMZ</w:t>
+      </w:r>
+      <w:r>
+        <w:rPr>
+          <w:sz w:val="24"/>
+        </w:rPr>
+        <w:t xml:space="preserve"> </w:t>
+      </w:r>
+      <w:r>
+        <w:rPr>
+          <w:sz w:val="24"/>
+          <w:lang w:val="ru-RU"/>
+        </w:rPr>
+        <w:t>в</w:t>
+      </w:r>
+      <w:r>
+        <w:rPr>
+          <w:sz w:val="24"/>
+        </w:rPr>
+        <w:t xml:space="preserve"> </w:t>
+      </w:r>
+      <w:r>
+        <w:rPr>
+          <w:sz w:val="24"/>
+          <w:lang w:val="en-US"/>
+        </w:rPr>
+        <w:t>LAN</w:t>
+      </w:r>
+      <w:r>
+        <w:rPr>
+          <w:sz w:val="24"/>
+        </w:rPr>
+        <w:t xml:space="preserve"> </w:t>
+      </w:r>
+      <w:r>
+        <w:rPr>
+          <w:sz w:val="24"/>
+          <w:lang w:val="ru-RU"/>
+        </w:rPr>
+        <w:t>и</w:t>
+      </w:r>
+      <w:r>
+        <w:rPr>
+          <w:sz w:val="24"/>
+        </w:rPr>
+        <w:t xml:space="preserve"> </w:t>
+      </w:r>
+      <w:r>
+        <w:rPr>
+          <w:sz w:val="24"/>
+          <w:lang w:val="ru-RU"/>
+        </w:rPr>
+        <w:t>обратно</w:t>
+      </w:r>
+      <w:r>
+        <w:rPr>
+          <w:sz w:val="24"/>
+        </w:rPr>
+        <w:t xml:space="preserve">, </w:t>
+      </w:r>
+      <w:r>
+        <w:rPr>
+          <w:sz w:val="24"/>
+          <w:lang w:val="en-US"/>
+        </w:rPr>
+        <w:t>POP</w:t>
+      </w:r>
+      <w:r>
+        <w:rPr>
+          <w:sz w:val="24"/>
+        </w:rPr>
+        <w:t>3-</w:t>
+      </w:r>
+      <w:r>
+        <w:rPr>
+          <w:sz w:val="24"/>
+          <w:lang w:val="ru-RU"/>
+        </w:rPr>
+        <w:t>запросы</w:t>
+      </w:r>
+      <w:r>
+        <w:rPr>
+          <w:sz w:val="24"/>
+        </w:rPr>
+        <w:t xml:space="preserve"> </w:t>
+      </w:r>
+      <w:r>
+        <w:rPr>
+          <w:sz w:val="24"/>
+          <w:lang w:val="ru-RU"/>
+        </w:rPr>
+        <w:t>из</w:t>
+      </w:r>
+      <w:r>
+        <w:rPr>
+          <w:sz w:val="24"/>
+        </w:rPr>
+        <w:t xml:space="preserve"> </w:t>
+      </w:r>
+      <w:r>
+        <w:rPr>
+          <w:sz w:val="24"/>
+          <w:lang w:val="en-US"/>
+        </w:rPr>
+        <w:t>DMZ</w:t>
+      </w:r>
+      <w:r>
+        <w:rPr>
+          <w:sz w:val="24"/>
+        </w:rPr>
+        <w:t xml:space="preserve"> </w:t>
+      </w:r>
+      <w:r>
+        <w:rPr>
+          <w:sz w:val="24"/>
+          <w:lang w:val="ru-RU"/>
+        </w:rPr>
+        <w:t>в</w:t>
+      </w:r>
+      <w:r>
+        <w:rPr>
+          <w:sz w:val="24"/>
+        </w:rPr>
+        <w:t xml:space="preserve"> </w:t>
+      </w:r>
+      <w:r>
+        <w:rPr>
+          <w:sz w:val="24"/>
+          <w:lang w:val="en-US"/>
+        </w:rPr>
+        <w:t>LAN</w:t>
+      </w:r>
+      <w:r>
+        <w:rPr>
+          <w:sz w:val="24"/>
+        </w:rPr>
+        <w:t xml:space="preserve">, </w:t>
+      </w:r>
+      <w:r>
+        <w:rPr>
+          <w:sz w:val="24"/>
+          <w:lang w:val="ru-RU"/>
+        </w:rPr>
+        <w:t>блокирует</w:t>
+      </w:r>
+      <w:r>
+        <w:rPr>
+          <w:sz w:val="24"/>
+        </w:rPr>
+        <w:t xml:space="preserve"> </w:t>
+      </w:r>
+      <w:r>
+        <w:rPr>
+          <w:sz w:val="24"/>
+          <w:lang w:val="ru-RU"/>
+        </w:rPr>
+        <w:t>возможность</w:t>
+      </w:r>
+      <w:r>
+        <w:rPr>
+          <w:sz w:val="24"/>
+        </w:rPr>
+        <w:t xml:space="preserve"> </w:t>
+      </w:r>
+      <w:r>
+        <w:rPr>
+          <w:sz w:val="24"/>
+          <w:lang w:val="en-US"/>
+        </w:rPr>
+        <w:t>DMZ</w:t>
+      </w:r>
+      <w:r>
+        <w:rPr>
+          <w:sz w:val="24"/>
+        </w:rPr>
+        <w:t xml:space="preserve"> </w:t>
+      </w:r>
+      <w:r>
+        <w:rPr>
+          <w:sz w:val="24"/>
+          <w:lang w:val="ru-RU"/>
+        </w:rPr>
+        <w:t>пинговать</w:t>
+      </w:r>
+      <w:r>
+        <w:rPr>
+          <w:sz w:val="24"/>
+        </w:rPr>
+        <w:t xml:space="preserve"> </w:t>
+      </w:r>
+      <w:r>
+        <w:rPr>
+          <w:sz w:val="24"/>
+          <w:lang w:val="ru-RU"/>
+        </w:rPr>
+        <w:t>любые</w:t>
+      </w:r>
+      <w:r>
+        <w:rPr>
+          <w:sz w:val="24"/>
+        </w:rPr>
+        <w:t xml:space="preserve"> </w:t>
+      </w:r>
+      <w:r>
+        <w:rPr>
+          <w:sz w:val="24"/>
+          <w:lang w:val="ru-RU"/>
+        </w:rPr>
+        <w:t>другие</w:t>
+      </w:r>
+      <w:r>
+        <w:rPr>
+          <w:sz w:val="24"/>
+        </w:rPr>
+        <w:t xml:space="preserve"> </w:t>
+      </w:r>
+      <w:r>
+        <w:rPr>
+          <w:sz w:val="24"/>
+          <w:lang w:val="ru-RU"/>
+        </w:rPr>
+        <w:t>сети</w:t>
+      </w:r>
+      <w:r>
+        <w:rPr>
+          <w:sz w:val="24"/>
+        </w:rPr>
+        <w:t>;</w:t>
+      </w:r>
+      <w:r>
+        <w:rPr>
+          <w:sz w:val="24"/>
         </w:rPr>
         <w:br/>
       </w:r>
@@ -2649,7 +3121,272 @@
           <w:b/>
           <w:bCs/>
           <w:sz w:val="24"/>
-          <w:lang w:val="ru-RU"/>
+          <w:lang w:val="en-US"/>
+        </w:rPr>
+        <w:t>access</w:t>
+      </w:r>
+      <w:r>
+        <w:rPr>
+          <w:b/>
+          <w:bCs/>
+          <w:sz w:val="24"/>
+        </w:rPr>
+        <w:t>-</w:t>
+      </w:r>
+      <w:r>
+        <w:rPr>
+          <w:b/>
+          <w:bCs/>
+          <w:sz w:val="24"/>
+          <w:lang w:val="en-US"/>
+        </w:rPr>
+        <w:t>list</w:t>
+      </w:r>
+      <w:r>
+        <w:rPr>
+          <w:b/>
+          <w:bCs/>
+          <w:sz w:val="24"/>
+        </w:rPr>
+        <w:t xml:space="preserve"> 10</w:t>
+      </w:r>
+      <w:r>
+        <w:rPr>
+          <w:b/>
+          <w:bCs/>
+          <w:sz w:val="24"/>
+        </w:rPr>
+        <w:t>2</w:t>
+      </w:r>
+      <w:r>
+        <w:rPr>
+          <w:sz w:val="24"/>
+        </w:rPr>
+        <w:t xml:space="preserve"> </w:t>
+      </w:r>
+      <w:r>
+        <w:rPr>
+          <w:sz w:val="24"/>
+        </w:rPr>
+        <w:t>–</w:t>
+      </w:r>
+      <w:r>
+        <w:rPr>
+          <w:sz w:val="24"/>
+        </w:rPr>
+        <w:t xml:space="preserve"> </w:t>
+      </w:r>
+      <w:r>
+        <w:rPr>
+          <w:sz w:val="24"/>
+          <w:lang w:val="ru-RU"/>
+        </w:rPr>
+        <w:t>блокирует</w:t>
+      </w:r>
+      <w:r>
+        <w:rPr>
+          <w:sz w:val="24"/>
+        </w:rPr>
+        <w:t xml:space="preserve"> </w:t>
+      </w:r>
+      <w:r>
+        <w:rPr>
+          <w:sz w:val="24"/>
+          <w:lang w:val="ru-RU"/>
+        </w:rPr>
+        <w:t>весь</w:t>
+      </w:r>
+      <w:r>
+        <w:rPr>
+          <w:sz w:val="24"/>
+        </w:rPr>
+        <w:t xml:space="preserve"> </w:t>
+      </w:r>
+      <w:r>
+        <w:rPr>
+          <w:sz w:val="24"/>
+          <w:lang w:val="ru-RU"/>
+        </w:rPr>
+        <w:t>трафик</w:t>
+      </w:r>
+      <w:r>
+        <w:rPr>
+          <w:sz w:val="24"/>
+        </w:rPr>
+        <w:t xml:space="preserve"> </w:t>
+      </w:r>
+      <w:r>
+        <w:rPr>
+          <w:sz w:val="24"/>
+          <w:lang w:val="ru-RU"/>
+        </w:rPr>
+        <w:t>из</w:t>
+      </w:r>
+      <w:r>
+        <w:rPr>
+          <w:sz w:val="24"/>
+        </w:rPr>
+        <w:t xml:space="preserve"> </w:t>
+      </w:r>
+      <w:r>
+        <w:rPr>
+          <w:sz w:val="24"/>
+          <w:lang w:val="ru-RU"/>
+        </w:rPr>
+        <w:t>внешней</w:t>
+      </w:r>
+      <w:r>
+        <w:rPr>
+          <w:sz w:val="24"/>
+        </w:rPr>
+        <w:t xml:space="preserve"> </w:t>
+      </w:r>
+      <w:r>
+        <w:rPr>
+          <w:sz w:val="24"/>
+          <w:lang w:val="ru-RU"/>
+        </w:rPr>
+        <w:t>сети</w:t>
+      </w:r>
+      <w:r>
+        <w:rPr>
+          <w:sz w:val="24"/>
+        </w:rPr>
+        <w:t xml:space="preserve"> </w:t>
+      </w:r>
+      <w:r>
+        <w:rPr>
+          <w:sz w:val="24"/>
+          <w:lang w:val="ru-RU"/>
+        </w:rPr>
+        <w:t>в</w:t>
+      </w:r>
+      <w:r>
+        <w:rPr>
+          <w:sz w:val="24"/>
+        </w:rPr>
+        <w:t xml:space="preserve"> </w:t>
+      </w:r>
+      <w:r>
+        <w:rPr>
+          <w:sz w:val="24"/>
+          <w:lang w:val="en-US"/>
+        </w:rPr>
+        <w:t>LAN</w:t>
+      </w:r>
+      <w:r>
+        <w:rPr>
+          <w:sz w:val="24"/>
+        </w:rPr>
+        <w:t xml:space="preserve">, </w:t>
+      </w:r>
+      <w:r>
+        <w:rPr>
+          <w:sz w:val="24"/>
+          <w:lang w:val="ru-RU"/>
+        </w:rPr>
+        <w:t>но</w:t>
+      </w:r>
+      <w:r>
+        <w:rPr>
+          <w:sz w:val="24"/>
+        </w:rPr>
+        <w:t xml:space="preserve"> </w:t>
+      </w:r>
+      <w:r>
+        <w:rPr>
+          <w:sz w:val="24"/>
+          <w:lang w:val="ru-RU"/>
+        </w:rPr>
+        <w:t>разрешает</w:t>
+      </w:r>
+      <w:r>
+        <w:rPr>
+          <w:sz w:val="24"/>
+        </w:rPr>
+        <w:t xml:space="preserve"> </w:t>
+      </w:r>
+      <w:r>
+        <w:rPr>
+          <w:sz w:val="24"/>
+          <w:lang w:val="ru-RU"/>
+        </w:rPr>
+        <w:t>остальной</w:t>
+      </w:r>
+      <w:r>
+        <w:rPr>
+          <w:sz w:val="24"/>
+        </w:rPr>
+        <w:t xml:space="preserve"> </w:t>
+      </w:r>
+      <w:r>
+        <w:rPr>
+          <w:sz w:val="24"/>
+          <w:lang w:val="ru-RU"/>
+        </w:rPr>
+        <w:t>трафик</w:t>
+      </w:r>
+      <w:r>
+        <w:rPr>
+          <w:sz w:val="24"/>
+        </w:rPr>
+        <w:t xml:space="preserve"> (</w:t>
+      </w:r>
+      <w:r>
+        <w:rPr>
+          <w:sz w:val="24"/>
+          <w:lang w:val="ru-RU"/>
+        </w:rPr>
+        <w:t>из</w:t>
+      </w:r>
+      <w:r>
+        <w:rPr>
+          <w:sz w:val="24"/>
+        </w:rPr>
+        <w:t xml:space="preserve"> </w:t>
+      </w:r>
+      <w:r>
+        <w:rPr>
+          <w:sz w:val="24"/>
+          <w:lang w:val="en-US"/>
+        </w:rPr>
+        <w:t>WAN</w:t>
+      </w:r>
+      <w:r>
+        <w:rPr>
+          <w:sz w:val="24"/>
+        </w:rPr>
+        <w:t xml:space="preserve"> </w:t>
+      </w:r>
+      <w:r>
+        <w:rPr>
+          <w:sz w:val="24"/>
+          <w:lang w:val="ru-RU"/>
+        </w:rPr>
+        <w:t>в</w:t>
+      </w:r>
+      <w:r>
+        <w:rPr>
+          <w:sz w:val="24"/>
+        </w:rPr>
+        <w:t xml:space="preserve"> </w:t>
+      </w:r>
+      <w:r>
+        <w:rPr>
+          <w:sz w:val="24"/>
+          <w:lang w:val="en-US"/>
+        </w:rPr>
+        <w:t>DMZ</w:t>
+      </w:r>
+      <w:r>
+        <w:rPr>
+          <w:sz w:val="24"/>
+        </w:rPr>
+        <w:t>);</w:t>
+      </w:r>
+      <w:r>
+        <w:rPr>
+          <w:sz w:val="24"/>
         </w:rPr>
         <w:br/>
       </w:r>
@@ -2658,60 +3395,6 @@
           <w:b/>
           <w:bCs/>
           <w:sz w:val="24"/>
-        </w:rPr>
-        <w:t>do</w:t>
-      </w:r>
-      <w:r>
-        <w:rPr>
-          <w:b/>
-          <w:bCs/>
-          <w:sz w:val="24"/>
-          <w:lang w:val="ru-RU"/>
-        </w:rPr>
-        <w:t xml:space="preserve"> </w:t>
-      </w:r>
-      <w:r>
-        <w:rPr>
-          <w:b/>
-          <w:bCs/>
-          <w:sz w:val="24"/>
-        </w:rPr>
-        <w:t>write</w:t>
-      </w:r>
-      <w:r>
-        <w:rPr>
-          <w:sz w:val="24"/>
-          <w:lang w:val="ru-RU"/>
-        </w:rPr>
-        <w:br/>
-      </w:r>
-      <w:r>
-        <w:rPr>
-          <w:sz w:val="24"/>
-          <w:lang w:val="ru-RU"/>
-        </w:rPr>
-        <w:br/>
-      </w:r>
-      <w:r>
-        <w:rPr>
-          <w:sz w:val="24"/>
-          <w:lang w:val="ru-RU"/>
-        </w:rPr>
-        <w:lastRenderedPageBreak/>
-        <w:t>Где</w:t>
-      </w:r>
-      <w:r>
-        <w:rPr>
-          <w:sz w:val="24"/>
-          <w:lang w:val="ru-RU"/>
-        </w:rPr>
-        <w:t xml:space="preserve">: </w:t>
-      </w:r>
-      <w:r>
-        <w:rPr>
-          <w:b/>
-          <w:bCs/>
-          <w:sz w:val="24"/>
           <w:lang w:val="en-US"/>
         </w:rPr>
         <w:t>access</w:t>
@@ -2721,7 +3404,6 @@
           <w:b/>
           <w:bCs/>
           <w:sz w:val="24"/>
-          <w:lang w:val="ru-RU"/>
         </w:rPr>
         <w:t>-</w:t>
       </w:r>
@@ -2739,23 +3421,12 @@
           <w:b/>
           <w:bCs/>
           <w:sz w:val="24"/>
-          <w:lang w:val="ru-RU"/>
-        </w:rPr>
-        <w:t xml:space="preserve"> 10</w:t>
-      </w:r>
-      <w:r>
-        <w:rPr>
-          <w:b/>
-          <w:bCs/>
-          <w:sz w:val="24"/>
-          <w:lang w:val="ru-RU"/>
-        </w:rPr>
-        <w:t>1</w:t>
-      </w:r>
-      <w:r>
-        <w:rPr>
-          <w:sz w:val="24"/>
-          <w:lang w:val="ru-RU"/>
+        </w:rPr>
+        <w:t xml:space="preserve"> 103</w:t>
+      </w:r>
+      <w:r>
+        <w:rPr>
+          <w:sz w:val="24"/>
         </w:rPr>
         <w:t xml:space="preserve"> – </w:t>
       </w:r>
@@ -2764,264 +3435,11 @@
           <w:sz w:val="24"/>
           <w:lang w:val="ru-RU"/>
         </w:rPr>
-        <w:t>это</w:t>
-      </w:r>
-      <w:r>
-        <w:rPr>
-          <w:sz w:val="24"/>
-          <w:lang w:val="ru-RU"/>
-        </w:rPr>
-        <w:t xml:space="preserve"> </w:t>
-      </w:r>
-      <w:r>
-        <w:rPr>
-          <w:sz w:val="24"/>
-          <w:lang w:val="ru-RU"/>
-        </w:rPr>
-        <w:t>список</w:t>
-      </w:r>
-      <w:r>
-        <w:rPr>
-          <w:sz w:val="24"/>
-          <w:lang w:val="ru-RU"/>
-        </w:rPr>
-        <w:t xml:space="preserve"> </w:t>
-      </w:r>
-      <w:r>
-        <w:rPr>
-          <w:sz w:val="24"/>
-          <w:lang w:val="ru-RU"/>
-        </w:rPr>
-        <w:t>доступа</w:t>
-      </w:r>
-      <w:r>
-        <w:rPr>
-          <w:sz w:val="24"/>
-          <w:lang w:val="ru-RU"/>
-        </w:rPr>
-        <w:t xml:space="preserve">, </w:t>
-      </w:r>
-      <w:r>
-        <w:rPr>
-          <w:sz w:val="24"/>
-          <w:lang w:val="ru-RU"/>
-        </w:rPr>
-        <w:t>разрешающий</w:t>
-      </w:r>
-      <w:r>
-        <w:rPr>
-          <w:sz w:val="24"/>
-          <w:lang w:val="ru-RU"/>
-        </w:rPr>
-        <w:t xml:space="preserve">: </w:t>
-      </w:r>
-      <w:r>
-        <w:rPr>
-          <w:sz w:val="24"/>
-          <w:lang w:val="en-US"/>
-        </w:rPr>
-        <w:t>DNS</w:t>
-      </w:r>
-      <w:r>
-        <w:rPr>
-          <w:sz w:val="24"/>
-          <w:lang w:val="ru-RU"/>
-        </w:rPr>
-        <w:t>-</w:t>
-      </w:r>
-      <w:r>
-        <w:rPr>
-          <w:sz w:val="24"/>
-          <w:lang w:val="ru-RU"/>
-        </w:rPr>
-        <w:t>запросы</w:t>
-      </w:r>
-      <w:r>
-        <w:rPr>
-          <w:sz w:val="24"/>
-          <w:lang w:val="ru-RU"/>
-        </w:rPr>
-        <w:t xml:space="preserve"> </w:t>
-      </w:r>
-      <w:r>
-        <w:rPr>
-          <w:sz w:val="24"/>
-          <w:lang w:val="ru-RU"/>
-        </w:rPr>
-        <w:t>из</w:t>
-      </w:r>
-      <w:r>
-        <w:rPr>
-          <w:sz w:val="24"/>
-          <w:lang w:val="ru-RU"/>
-        </w:rPr>
-        <w:t xml:space="preserve"> </w:t>
-      </w:r>
-      <w:r>
-        <w:rPr>
-          <w:sz w:val="24"/>
-          <w:lang w:val="en-US"/>
-        </w:rPr>
-        <w:t>DMZ</w:t>
-      </w:r>
-      <w:r>
-        <w:rPr>
-          <w:sz w:val="24"/>
-          <w:lang w:val="ru-RU"/>
-        </w:rPr>
-        <w:t xml:space="preserve"> </w:t>
-      </w:r>
-      <w:r>
-        <w:rPr>
-          <w:sz w:val="24"/>
-          <w:lang w:val="ru-RU"/>
-        </w:rPr>
-        <w:t>в</w:t>
-      </w:r>
-      <w:r>
-        <w:rPr>
-          <w:sz w:val="24"/>
-          <w:lang w:val="ru-RU"/>
-        </w:rPr>
-        <w:t xml:space="preserve"> </w:t>
-      </w:r>
-      <w:r>
-        <w:rPr>
-          <w:sz w:val="24"/>
-          <w:lang w:val="en-US"/>
-        </w:rPr>
-        <w:t>LAN</w:t>
-      </w:r>
-      <w:r>
-        <w:rPr>
-          <w:sz w:val="24"/>
-          <w:lang w:val="ru-RU"/>
-        </w:rPr>
-        <w:t xml:space="preserve"> </w:t>
-      </w:r>
-      <w:r>
-        <w:rPr>
-          <w:sz w:val="24"/>
-          <w:lang w:val="ru-RU"/>
-        </w:rPr>
-        <w:t>и</w:t>
-      </w:r>
-      <w:r>
-        <w:rPr>
-          <w:sz w:val="24"/>
-          <w:lang w:val="ru-RU"/>
-        </w:rPr>
-        <w:t xml:space="preserve"> </w:t>
-      </w:r>
-      <w:r>
-        <w:rPr>
-          <w:sz w:val="24"/>
-          <w:lang w:val="ru-RU"/>
-        </w:rPr>
-        <w:t>обратно</w:t>
-      </w:r>
-      <w:r>
-        <w:rPr>
-          <w:sz w:val="24"/>
-          <w:lang w:val="ru-RU"/>
-        </w:rPr>
-        <w:t xml:space="preserve">, </w:t>
-      </w:r>
-      <w:r>
-        <w:rPr>
-          <w:sz w:val="24"/>
-          <w:lang w:val="en-US"/>
-        </w:rPr>
-        <w:t>POP</w:t>
-      </w:r>
-      <w:r>
-        <w:rPr>
-          <w:sz w:val="24"/>
-          <w:lang w:val="ru-RU"/>
-        </w:rPr>
-        <w:t>3-</w:t>
-      </w:r>
-      <w:r>
-        <w:rPr>
-          <w:sz w:val="24"/>
-          <w:lang w:val="ru-RU"/>
-        </w:rPr>
-        <w:t>запросы</w:t>
-      </w:r>
-      <w:r>
-        <w:rPr>
-          <w:sz w:val="24"/>
-          <w:lang w:val="ru-RU"/>
-        </w:rPr>
-        <w:t xml:space="preserve"> </w:t>
-      </w:r>
-      <w:r>
-        <w:rPr>
-          <w:sz w:val="24"/>
-          <w:lang w:val="ru-RU"/>
-        </w:rPr>
-        <w:t>из</w:t>
-      </w:r>
-      <w:r>
-        <w:rPr>
-          <w:sz w:val="24"/>
-          <w:lang w:val="ru-RU"/>
-        </w:rPr>
-        <w:t xml:space="preserve"> </w:t>
-      </w:r>
-      <w:r>
-        <w:rPr>
-          <w:sz w:val="24"/>
-          <w:lang w:val="en-US"/>
-        </w:rPr>
-        <w:t>DMZ</w:t>
-      </w:r>
-      <w:r>
-        <w:rPr>
-          <w:sz w:val="24"/>
-          <w:lang w:val="ru-RU"/>
-        </w:rPr>
-        <w:t xml:space="preserve"> </w:t>
-      </w:r>
-      <w:r>
-        <w:rPr>
-          <w:sz w:val="24"/>
-          <w:lang w:val="ru-RU"/>
-        </w:rPr>
-        <w:t>в</w:t>
-      </w:r>
-      <w:r>
-        <w:rPr>
-          <w:sz w:val="24"/>
-          <w:lang w:val="ru-RU"/>
-        </w:rPr>
-        <w:t xml:space="preserve"> </w:t>
-      </w:r>
-      <w:r>
-        <w:rPr>
-          <w:sz w:val="24"/>
-          <w:lang w:val="en-US"/>
-        </w:rPr>
-        <w:t>LAN</w:t>
-      </w:r>
-      <w:r>
-        <w:rPr>
-          <w:sz w:val="24"/>
-          <w:lang w:val="ru-RU"/>
-        </w:rPr>
-        <w:t xml:space="preserve">, </w:t>
-      </w:r>
-      <w:r>
-        <w:rPr>
-          <w:sz w:val="24"/>
-          <w:lang w:val="ru-RU"/>
-        </w:rPr>
         <w:t>блокирует</w:t>
       </w:r>
       <w:r>
         <w:rPr>
           <w:sz w:val="24"/>
-          <w:lang w:val="ru-RU"/>
         </w:rPr>
         <w:t xml:space="preserve"> </w:t>
       </w:r>
@@ -3035,21 +3453,6 @@
       <w:r>
         <w:rPr>
           <w:sz w:val="24"/>
-          <w:lang w:val="ru-RU"/>
-        </w:rPr>
-        <w:t xml:space="preserve"> </w:t>
-      </w:r>
-      <w:r>
-        <w:rPr>
-          <w:sz w:val="24"/>
-          <w:lang w:val="en-US"/>
-        </w:rPr>
-        <w:t>DMZ</w:t>
-      </w:r>
-      <w:r>
-        <w:rPr>
-          <w:sz w:val="24"/>
-          <w:lang w:val="ru-RU"/>
         </w:rPr>
         <w:t xml:space="preserve"> </w:t>
       </w:r>
@@ -3063,433 +3466,28 @@
       <w:r>
         <w:rPr>
           <w:sz w:val="24"/>
-          <w:lang w:val="ru-RU"/>
-        </w:rPr>
-        <w:t xml:space="preserve"> </w:t>
-      </w:r>
-      <w:r>
-        <w:rPr>
-          <w:sz w:val="24"/>
-          <w:lang w:val="ru-RU"/>
-        </w:rPr>
-        <w:t>любые</w:t>
-      </w:r>
-      <w:r>
-        <w:rPr>
-          <w:sz w:val="24"/>
-          <w:lang w:val="ru-RU"/>
-        </w:rPr>
-        <w:t xml:space="preserve"> </w:t>
-      </w:r>
-      <w:r>
-        <w:rPr>
-          <w:sz w:val="24"/>
-          <w:lang w:val="ru-RU"/>
-        </w:rPr>
-        <w:t>другие</w:t>
-      </w:r>
-      <w:r>
-        <w:rPr>
-          <w:sz w:val="24"/>
-          <w:lang w:val="ru-RU"/>
-        </w:rPr>
-        <w:t xml:space="preserve"> </w:t>
-      </w:r>
-      <w:r>
-        <w:rPr>
-          <w:sz w:val="24"/>
-          <w:lang w:val="ru-RU"/>
-        </w:rPr>
-        <w:t>сети</w:t>
-      </w:r>
-      <w:r>
-        <w:rPr>
-          <w:sz w:val="24"/>
-          <w:lang w:val="ru-RU"/>
-        </w:rPr>
-        <w:t>;</w:t>
-      </w:r>
-      <w:r>
-        <w:rPr>
-          <w:sz w:val="24"/>
-          <w:lang w:val="ru-RU"/>
-        </w:rPr>
-        <w:br/>
-      </w:r>
-      <w:r>
-        <w:rPr>
-          <w:b/>
-          <w:bCs/>
-          <w:sz w:val="24"/>
-          <w:lang w:val="en-US"/>
-        </w:rPr>
-        <w:t>access</w:t>
-      </w:r>
-      <w:r>
-        <w:rPr>
-          <w:b/>
-          <w:bCs/>
-          <w:sz w:val="24"/>
-          <w:lang w:val="ru-RU"/>
-        </w:rPr>
-        <w:t>-</w:t>
-      </w:r>
-      <w:r>
-        <w:rPr>
-          <w:b/>
-          <w:bCs/>
-          <w:sz w:val="24"/>
-          <w:lang w:val="en-US"/>
-        </w:rPr>
-        <w:t>list</w:t>
-      </w:r>
-      <w:r>
-        <w:rPr>
-          <w:b/>
-          <w:bCs/>
-          <w:sz w:val="24"/>
-          <w:lang w:val="ru-RU"/>
-        </w:rPr>
-        <w:t xml:space="preserve"> 10</w:t>
-      </w:r>
-      <w:r>
-        <w:rPr>
-          <w:b/>
-          <w:bCs/>
-          <w:sz w:val="24"/>
-          <w:lang w:val="ru-RU"/>
-        </w:rPr>
-        <w:t>2</w:t>
-      </w:r>
-      <w:r>
-        <w:rPr>
-          <w:sz w:val="24"/>
-          <w:lang w:val="ru-RU"/>
-        </w:rPr>
-        <w:t xml:space="preserve"> </w:t>
-      </w:r>
-      <w:r>
-        <w:rPr>
-          <w:sz w:val="24"/>
-          <w:lang w:val="ru-RU"/>
-        </w:rPr>
-        <w:t>–</w:t>
-      </w:r>
-      <w:r>
-        <w:rPr>
-          <w:sz w:val="24"/>
-          <w:lang w:val="ru-RU"/>
-        </w:rPr>
-        <w:t xml:space="preserve"> </w:t>
-      </w:r>
-      <w:r>
-        <w:rPr>
-          <w:sz w:val="24"/>
-          <w:lang w:val="ru-RU"/>
-        </w:rPr>
-        <w:t>блокирует</w:t>
-      </w:r>
-      <w:r>
-        <w:rPr>
-          <w:sz w:val="24"/>
-          <w:lang w:val="ru-RU"/>
-        </w:rPr>
-        <w:t xml:space="preserve"> </w:t>
-      </w:r>
-      <w:r>
-        <w:rPr>
-          <w:sz w:val="24"/>
-          <w:lang w:val="ru-RU"/>
-        </w:rPr>
-        <w:t>весь</w:t>
-      </w:r>
-      <w:r>
-        <w:rPr>
-          <w:sz w:val="24"/>
-          <w:lang w:val="ru-RU"/>
-        </w:rPr>
-        <w:t xml:space="preserve"> </w:t>
-      </w:r>
-      <w:r>
-        <w:rPr>
-          <w:sz w:val="24"/>
-          <w:lang w:val="ru-RU"/>
-        </w:rPr>
-        <w:t>трафик</w:t>
-      </w:r>
-      <w:r>
-        <w:rPr>
-          <w:sz w:val="24"/>
-          <w:lang w:val="ru-RU"/>
-        </w:rPr>
-        <w:t xml:space="preserve"> </w:t>
-      </w:r>
-      <w:r>
-        <w:rPr>
-          <w:sz w:val="24"/>
-          <w:lang w:val="ru-RU"/>
-        </w:rPr>
-        <w:t>из</w:t>
-      </w:r>
-      <w:r>
-        <w:rPr>
-          <w:sz w:val="24"/>
-          <w:lang w:val="ru-RU"/>
-        </w:rPr>
-        <w:t xml:space="preserve"> </w:t>
-      </w:r>
-      <w:r>
-        <w:rPr>
-          <w:sz w:val="24"/>
-          <w:lang w:val="ru-RU"/>
-        </w:rPr>
-        <w:t>внешней</w:t>
-      </w:r>
-      <w:r>
-        <w:rPr>
-          <w:sz w:val="24"/>
-          <w:lang w:val="ru-RU"/>
-        </w:rPr>
-        <w:t xml:space="preserve"> </w:t>
-      </w:r>
-      <w:r>
-        <w:rPr>
-          <w:sz w:val="24"/>
-          <w:lang w:val="ru-RU"/>
-        </w:rPr>
-        <w:t>сети</w:t>
-      </w:r>
-      <w:r>
-        <w:rPr>
-          <w:sz w:val="24"/>
-          <w:lang w:val="ru-RU"/>
-        </w:rPr>
-        <w:t xml:space="preserve"> </w:t>
-      </w:r>
-      <w:r>
-        <w:rPr>
-          <w:sz w:val="24"/>
-          <w:lang w:val="ru-RU"/>
-        </w:rPr>
-        <w:t>в</w:t>
-      </w:r>
-      <w:r>
-        <w:rPr>
-          <w:sz w:val="24"/>
-          <w:lang w:val="ru-RU"/>
-        </w:rPr>
-        <w:t xml:space="preserve"> </w:t>
-      </w:r>
-      <w:r>
-        <w:rPr>
-          <w:sz w:val="24"/>
-          <w:lang w:val="en-US"/>
-        </w:rPr>
-        <w:t>LAN</w:t>
-      </w:r>
-      <w:r>
-        <w:rPr>
-          <w:sz w:val="24"/>
-          <w:lang w:val="ru-RU"/>
-        </w:rPr>
-        <w:t xml:space="preserve">, </w:t>
-      </w:r>
-      <w:r>
-        <w:rPr>
-          <w:sz w:val="24"/>
-          <w:lang w:val="ru-RU"/>
-        </w:rPr>
-        <w:t>но</w:t>
-      </w:r>
-      <w:r>
-        <w:rPr>
-          <w:sz w:val="24"/>
-          <w:lang w:val="ru-RU"/>
-        </w:rPr>
-        <w:t xml:space="preserve"> </w:t>
-      </w:r>
-      <w:r>
-        <w:rPr>
-          <w:sz w:val="24"/>
-          <w:lang w:val="ru-RU"/>
-        </w:rPr>
-        <w:t>разрешает</w:t>
-      </w:r>
-      <w:r>
-        <w:rPr>
-          <w:sz w:val="24"/>
-          <w:lang w:val="ru-RU"/>
-        </w:rPr>
-        <w:t xml:space="preserve"> </w:t>
-      </w:r>
-      <w:r>
-        <w:rPr>
-          <w:sz w:val="24"/>
-          <w:lang w:val="ru-RU"/>
-        </w:rPr>
-        <w:t>остальной</w:t>
-      </w:r>
-      <w:r>
-        <w:rPr>
-          <w:sz w:val="24"/>
-          <w:lang w:val="ru-RU"/>
-        </w:rPr>
-        <w:t xml:space="preserve"> </w:t>
-      </w:r>
-      <w:r>
-        <w:rPr>
-          <w:sz w:val="24"/>
-          <w:lang w:val="ru-RU"/>
-        </w:rPr>
-        <w:t>трафик</w:t>
-      </w:r>
-      <w:r>
-        <w:rPr>
-          <w:sz w:val="24"/>
-          <w:lang w:val="ru-RU"/>
-        </w:rPr>
-        <w:t xml:space="preserve"> (</w:t>
-      </w:r>
-      <w:r>
-        <w:rPr>
-          <w:sz w:val="24"/>
-          <w:lang w:val="ru-RU"/>
-        </w:rPr>
-        <w:t>из</w:t>
-      </w:r>
-      <w:r>
-        <w:rPr>
-          <w:sz w:val="24"/>
-          <w:lang w:val="ru-RU"/>
-        </w:rPr>
-        <w:t xml:space="preserve"> </w:t>
-      </w:r>
-      <w:r>
-        <w:rPr>
-          <w:sz w:val="24"/>
-          <w:lang w:val="en-US"/>
-        </w:rPr>
-        <w:t>WAN</w:t>
-      </w:r>
-      <w:r>
-        <w:rPr>
-          <w:sz w:val="24"/>
-          <w:lang w:val="ru-RU"/>
-        </w:rPr>
-        <w:t xml:space="preserve"> </w:t>
-      </w:r>
-      <w:r>
-        <w:rPr>
-          <w:sz w:val="24"/>
-          <w:lang w:val="ru-RU"/>
-        </w:rPr>
-        <w:t>в</w:t>
-      </w:r>
-      <w:r>
-        <w:rPr>
-          <w:sz w:val="24"/>
-          <w:lang w:val="ru-RU"/>
-        </w:rPr>
-        <w:t xml:space="preserve"> </w:t>
-      </w:r>
-      <w:r>
-        <w:rPr>
-          <w:sz w:val="24"/>
-          <w:lang w:val="en-US"/>
-        </w:rPr>
-        <w:t>DMZ</w:t>
-      </w:r>
-      <w:r>
-        <w:rPr>
-          <w:sz w:val="24"/>
-          <w:lang w:val="ru-RU"/>
-        </w:rPr>
-        <w:t>);</w:t>
-      </w:r>
-      <w:r>
-        <w:rPr>
-          <w:sz w:val="24"/>
-          <w:lang w:val="ru-RU"/>
-        </w:rPr>
-        <w:br/>
-      </w:r>
-      <w:r>
-        <w:rPr>
-          <w:b/>
-          <w:bCs/>
-          <w:sz w:val="24"/>
-          <w:lang w:val="en-US"/>
-        </w:rPr>
-        <w:t>access</w:t>
-      </w:r>
-      <w:r>
-        <w:rPr>
-          <w:b/>
-          <w:bCs/>
-          <w:sz w:val="24"/>
-          <w:lang w:val="ru-RU"/>
-        </w:rPr>
-        <w:t>-</w:t>
-      </w:r>
-      <w:r>
-        <w:rPr>
-          <w:b/>
-          <w:bCs/>
-          <w:sz w:val="24"/>
-          <w:lang w:val="en-US"/>
-        </w:rPr>
-        <w:t>list</w:t>
-      </w:r>
-      <w:r>
-        <w:rPr>
-          <w:b/>
-          <w:bCs/>
-          <w:sz w:val="24"/>
-          <w:lang w:val="ru-RU"/>
-        </w:rPr>
-        <w:t xml:space="preserve"> 103</w:t>
-      </w:r>
-      <w:r>
-        <w:rPr>
-          <w:sz w:val="24"/>
-          <w:lang w:val="ru-RU"/>
-        </w:rPr>
-        <w:t xml:space="preserve"> – </w:t>
-      </w:r>
-      <w:r>
-        <w:rPr>
-          <w:sz w:val="24"/>
-          <w:lang w:val="ru-RU"/>
-        </w:rPr>
-        <w:t>блокирует</w:t>
-      </w:r>
-      <w:r>
-        <w:rPr>
-          <w:sz w:val="24"/>
-          <w:lang w:val="ru-RU"/>
-        </w:rPr>
-        <w:t xml:space="preserve"> </w:t>
-      </w:r>
-      <w:r>
-        <w:rPr>
-          <w:sz w:val="24"/>
-          <w:lang w:val="ru-RU"/>
-        </w:rPr>
-        <w:t>возможность</w:t>
-      </w:r>
-      <w:r>
-        <w:rPr>
-          <w:sz w:val="24"/>
-          <w:lang w:val="ru-RU"/>
-        </w:rPr>
-        <w:t xml:space="preserve"> </w:t>
-      </w:r>
-      <w:r>
-        <w:rPr>
-          <w:sz w:val="24"/>
-          <w:lang w:val="ru-RU"/>
-        </w:rPr>
-        <w:t xml:space="preserve">пинговать внешнюю сеть из </w:t>
+        </w:rPr>
+        <w:t xml:space="preserve"> </w:t>
+      </w:r>
+      <w:r>
+        <w:rPr>
+          <w:sz w:val="24"/>
+          <w:lang w:val="ru-RU"/>
+        </w:rPr>
+        <w:t>внешнюю</w:t>
+      </w:r>
+      <w:r>
+        <w:rPr>
+          <w:sz w:val="24"/>
+        </w:rPr>
+        <w:t xml:space="preserve"> </w:t>
+      </w:r>
+      <w:r>
+        <w:rPr>
+          <w:sz w:val="24"/>
+          <w:lang w:val="ru-RU"/>
+        </w:rPr>
+        <w:t xml:space="preserve">сеть из </w:t>
       </w:r>
       <w:r>
         <w:rPr>
@@ -4029,7 +4027,6 @@
           <w:sz w:val="28"/>
           <w:lang w:val="ru-RU"/>
         </w:rPr>
-        <w:lastRenderedPageBreak/>
         <w:t>Исходная схема:</w:t>
       </w:r>
     </w:p>

</xml_diff>